<commit_message>
TSD update and successfull add locations with tables
</commit_message>
<xml_diff>
--- a/OpenRestRestaurant.Server/Docs/API TSD Document.docx
+++ b/OpenRestRestaurant.Server/Docs/API TSD Document.docx
@@ -1145,13 +1145,7 @@
               <w:rPr>
                 <w:lang w:val="en-US"/>
               </w:rPr>
-              <w:t>Request</w:t>
-            </w:r>
-            <w:r>
-              <w:rPr>
-                <w:lang w:val="en-US"/>
-              </w:rPr>
-              <w:t xml:space="preserve"> body</w:t>
+              <w:t>Request body</w:t>
             </w:r>
           </w:p>
         </w:tc>
@@ -1250,13 +1244,7 @@
               <w:rPr>
                 <w:lang w:val="en-US"/>
               </w:rPr>
-              <w:t xml:space="preserve"> </w:t>
-            </w:r>
-            <w:r>
-              <w:rPr>
-                <w:lang w:val="en-US"/>
-              </w:rPr>
-              <w:t>",</w:t>
+              <w:t xml:space="preserve"> ",</w:t>
             </w:r>
           </w:p>
           <w:p>
@@ -1324,28 +1312,68 @@
           <w:p>
             <w:pPr>
               <w:jc w:val="both"/>
-            </w:pPr>
-            <w:r>
+              <w:rPr>
+                <w:lang w:val="en-US"/>
+              </w:rPr>
+            </w:pPr>
+            <w:r>
+              <w:rPr>
+                <w:lang w:val="en-US"/>
+              </w:rPr>
+              <w:t xml:space="preserve">    "</w:t>
+            </w:r>
+            <w:proofErr w:type="spellStart"/>
+            <w:r>
+              <w:rPr>
+                <w:lang w:val="en-US"/>
+              </w:rPr>
+              <w:t>restaurantID</w:t>
+            </w:r>
+            <w:proofErr w:type="spellEnd"/>
+            <w:r>
+              <w:rPr>
+                <w:lang w:val="en-US"/>
+              </w:rPr>
+              <w:t>": "1700758e-3f5a-4f36-907d-11d4e31b8a64",</w:t>
+            </w:r>
+          </w:p>
+          <w:p>
+            <w:pPr>
+              <w:jc w:val="both"/>
+              <w:rPr>
+                <w:lang w:val="en-US"/>
+              </w:rPr>
+            </w:pPr>
+            <w:r>
+              <w:rPr>
+                <w:lang w:val="en-US"/>
+              </w:rPr>
               <w:t xml:space="preserve">    </w:t>
             </w:r>
             <w:r>
+              <w:rPr>
+                <w:lang w:val="en-US"/>
+              </w:rPr>
               <w:t>"</w:t>
             </w:r>
             <w:proofErr w:type="spellStart"/>
             <w:r>
-              <w:t>restaurantID</w:t>
-            </w:r>
-            <w:proofErr w:type="spellEnd"/>
-            <w:r>
-              <w:t>": "1700758e-3f5a-4f36-907d-11d4e31b8a64",</w:t>
-            </w:r>
-          </w:p>
-          <w:p>
-            <w:pPr>
-              <w:jc w:val="both"/>
-              <w:rPr>
-                <w:lang w:val="en-US"/>
-              </w:rPr>
+              <w:rPr>
+                <w:lang w:val="en-US"/>
+              </w:rPr>
+              <w:t>employeeType</w:t>
+            </w:r>
+            <w:proofErr w:type="spellEnd"/>
+            <w:r>
+              <w:rPr>
+                <w:lang w:val="en-US"/>
+              </w:rPr>
+              <w:t>": 0,</w:t>
+            </w:r>
+          </w:p>
+          <w:p>
+            <w:pPr>
+              <w:jc w:val="both"/>
             </w:pPr>
             <w:r>
               <w:rPr>
@@ -1354,32 +1382,7 @@
               <w:t xml:space="preserve">    </w:t>
             </w:r>
             <w:r>
-              <w:rPr>
-                <w:lang w:val="en-US"/>
-              </w:rPr>
               <w:t>"</w:t>
-            </w:r>
-            <w:proofErr w:type="spellStart"/>
-            <w:r>
-              <w:rPr>
-                <w:lang w:val="en-US"/>
-              </w:rPr>
-              <w:t>employeeType</w:t>
-            </w:r>
-            <w:proofErr w:type="spellEnd"/>
-            <w:r>
-              <w:rPr>
-                <w:lang w:val="en-US"/>
-              </w:rPr>
-              <w:t>": 0,</w:t>
-            </w:r>
-          </w:p>
-          <w:p>
-            <w:pPr>
-              <w:jc w:val="both"/>
-            </w:pPr>
-            <w:r>
-              <w:t xml:space="preserve">    "</w:t>
             </w:r>
             <w:proofErr w:type="spellStart"/>
             <w:r>
@@ -1689,7 +1692,25 @@
               <w:rPr>
                 <w:lang w:val="en-US"/>
               </w:rPr>
-              <w:t>None</w:t>
+              <w:t>Authorization</w:t>
+            </w:r>
+            <w:r>
+              <w:rPr>
+                <w:lang w:val="en-US"/>
+              </w:rPr>
+              <w:t xml:space="preserve">: </w:t>
+            </w:r>
+            <w:r>
+              <w:rPr>
+                <w:lang w:val="en-US"/>
+              </w:rPr>
+              <w:t>Bearer eyJhbGciOiJIUzI1NiIsInR5cCI6IkpXVCJ9.eyJ1c</w:t>
+            </w:r>
+            <w:r>
+              <w:rPr>
+                <w:lang w:val="en-US"/>
+              </w:rPr>
+              <w:t>………..</w:t>
             </w:r>
           </w:p>
         </w:tc>
@@ -2133,8 +2154,6 @@
             </w:r>
           </w:p>
         </w:tc>
-        <w:bookmarkStart w:id="0" w:name="_GoBack"/>
-        <w:bookmarkEnd w:id="0"/>
       </w:tr>
     </w:tbl>
     <w:p>
@@ -2162,6 +2181,996 @@
         <w:lastRenderedPageBreak/>
         <w:t>Locations</w:t>
       </w:r>
+    </w:p>
+    <w:p>
+      <w:pPr>
+        <w:pStyle w:val="Prrafodelista"/>
+        <w:jc w:val="both"/>
+        <w:rPr>
+          <w:lang w:val="en-US"/>
+        </w:rPr>
+      </w:pPr>
+    </w:p>
+    <w:tbl>
+      <w:tblPr>
+        <w:tblStyle w:val="Tablaconcuadrcula"/>
+        <w:tblW w:w="9776" w:type="dxa"/>
+        <w:tblLook w:val="04A0" w:firstRow="1" w:lastRow="0" w:firstColumn="1" w:lastColumn="0" w:noHBand="0" w:noVBand="1"/>
+      </w:tblPr>
+      <w:tblGrid>
+        <w:gridCol w:w="1838"/>
+        <w:gridCol w:w="7938"/>
+      </w:tblGrid>
+      <w:tr>
+        <w:tc>
+          <w:tcPr>
+            <w:tcW w:w="9776" w:type="dxa"/>
+            <w:gridSpan w:val="2"/>
+          </w:tcPr>
+          <w:p>
+            <w:pPr>
+              <w:jc w:val="center"/>
+              <w:rPr>
+                <w:b/>
+                <w:lang w:val="en-US"/>
+              </w:rPr>
+            </w:pPr>
+            <w:r>
+              <w:rPr>
+                <w:b/>
+                <w:lang w:val="en-US"/>
+              </w:rPr>
+              <w:t>Add new location to a restaurant</w:t>
+            </w:r>
+          </w:p>
+        </w:tc>
+      </w:tr>
+      <w:tr>
+        <w:tc>
+          <w:tcPr>
+            <w:tcW w:w="1838" w:type="dxa"/>
+          </w:tcPr>
+          <w:p>
+            <w:pPr>
+              <w:jc w:val="both"/>
+              <w:rPr>
+                <w:lang w:val="en-US"/>
+              </w:rPr>
+            </w:pPr>
+            <w:r>
+              <w:rPr>
+                <w:lang w:val="en-US"/>
+              </w:rPr>
+              <w:t>Endpoint description</w:t>
+            </w:r>
+          </w:p>
+        </w:tc>
+        <w:tc>
+          <w:tcPr>
+            <w:tcW w:w="7938" w:type="dxa"/>
+          </w:tcPr>
+          <w:p>
+            <w:pPr>
+              <w:jc w:val="both"/>
+              <w:rPr>
+                <w:lang w:val="en-US"/>
+              </w:rPr>
+            </w:pPr>
+            <w:r>
+              <w:rPr>
+                <w:lang w:val="en-US"/>
+              </w:rPr>
+              <w:t xml:space="preserve">Add a new </w:t>
+            </w:r>
+            <w:r>
+              <w:rPr>
+                <w:lang w:val="en-US"/>
+              </w:rPr>
+              <w:t xml:space="preserve">location to the restaurant group, the </w:t>
+            </w:r>
+            <w:proofErr w:type="spellStart"/>
+            <w:r>
+              <w:rPr>
+                <w:lang w:val="en-US"/>
+              </w:rPr>
+              <w:t>managerStaffUserID</w:t>
+            </w:r>
+            <w:proofErr w:type="spellEnd"/>
+            <w:r>
+              <w:rPr>
+                <w:lang w:val="en-US"/>
+              </w:rPr>
+              <w:t xml:space="preserve"> must be a restaurant company staff employee ID (restaurantStaffId)</w:t>
+            </w:r>
+            <w:bookmarkStart w:id="0" w:name="_GoBack"/>
+            <w:bookmarkEnd w:id="0"/>
+          </w:p>
+        </w:tc>
+      </w:tr>
+      <w:tr>
+        <w:tc>
+          <w:tcPr>
+            <w:tcW w:w="1838" w:type="dxa"/>
+          </w:tcPr>
+          <w:p>
+            <w:pPr>
+              <w:jc w:val="both"/>
+              <w:rPr>
+                <w:lang w:val="en-US"/>
+              </w:rPr>
+            </w:pPr>
+            <w:r>
+              <w:rPr>
+                <w:lang w:val="en-US"/>
+              </w:rPr>
+              <w:t>API Request URL</w:t>
+            </w:r>
+          </w:p>
+        </w:tc>
+        <w:tc>
+          <w:tcPr>
+            <w:tcW w:w="7938" w:type="dxa"/>
+          </w:tcPr>
+          <w:p>
+            <w:pPr>
+              <w:jc w:val="both"/>
+              <w:rPr>
+                <w:lang w:val="en-US"/>
+              </w:rPr>
+            </w:pPr>
+            <w:r>
+              <w:rPr>
+                <w:b/>
+                <w:lang w:val="en-US"/>
+              </w:rPr>
+              <w:t>[POST]</w:t>
+            </w:r>
+            <w:r>
+              <w:rPr>
+                <w:lang w:val="en-US"/>
+              </w:rPr>
+              <w:t xml:space="preserve"> </w:t>
+            </w:r>
+            <w:r>
+              <w:rPr>
+                <w:lang w:val="en-US"/>
+              </w:rPr>
+              <w:t>https://localhost:7181/api/Locations</w:t>
+            </w:r>
+          </w:p>
+        </w:tc>
+      </w:tr>
+      <w:tr>
+        <w:tc>
+          <w:tcPr>
+            <w:tcW w:w="1838" w:type="dxa"/>
+          </w:tcPr>
+          <w:p>
+            <w:pPr>
+              <w:jc w:val="both"/>
+              <w:rPr>
+                <w:lang w:val="en-US"/>
+              </w:rPr>
+            </w:pPr>
+            <w:r>
+              <w:rPr>
+                <w:lang w:val="en-US"/>
+              </w:rPr>
+              <w:t>Headers</w:t>
+            </w:r>
+          </w:p>
+        </w:tc>
+        <w:tc>
+          <w:tcPr>
+            <w:tcW w:w="7938" w:type="dxa"/>
+          </w:tcPr>
+          <w:p>
+            <w:pPr>
+              <w:jc w:val="both"/>
+              <w:rPr>
+                <w:lang w:val="en-US"/>
+              </w:rPr>
+            </w:pPr>
+            <w:r>
+              <w:rPr>
+                <w:lang w:val="en-US"/>
+              </w:rPr>
+              <w:t xml:space="preserve">Authorization: </w:t>
+            </w:r>
+            <w:r>
+              <w:rPr>
+                <w:lang w:val="en-US"/>
+              </w:rPr>
+              <w:t>Bearer eyJhbGciOiJIUzI1NiIsInR5cCI6IkpXVCJ9.eyJ1c</w:t>
+            </w:r>
+            <w:r>
+              <w:rPr>
+                <w:lang w:val="en-US"/>
+              </w:rPr>
+              <w:t>………..</w:t>
+            </w:r>
+          </w:p>
+        </w:tc>
+      </w:tr>
+      <w:tr>
+        <w:tc>
+          <w:tcPr>
+            <w:tcW w:w="1838" w:type="dxa"/>
+          </w:tcPr>
+          <w:p>
+            <w:pPr>
+              <w:jc w:val="both"/>
+              <w:rPr>
+                <w:lang w:val="en-US"/>
+              </w:rPr>
+            </w:pPr>
+            <w:r>
+              <w:rPr>
+                <w:lang w:val="en-US"/>
+              </w:rPr>
+              <w:t>Request body</w:t>
+            </w:r>
+          </w:p>
+        </w:tc>
+        <w:tc>
+          <w:tcPr>
+            <w:tcW w:w="7938" w:type="dxa"/>
+          </w:tcPr>
+          <w:p>
+            <w:pPr>
+              <w:jc w:val="both"/>
+              <w:rPr>
+                <w:lang w:val="en-US"/>
+              </w:rPr>
+            </w:pPr>
+            <w:r>
+              <w:rPr>
+                <w:lang w:val="en-US"/>
+              </w:rPr>
+              <w:t>{</w:t>
+            </w:r>
+          </w:p>
+          <w:p>
+            <w:pPr>
+              <w:jc w:val="both"/>
+              <w:rPr>
+                <w:lang w:val="en-US"/>
+              </w:rPr>
+            </w:pPr>
+            <w:r>
+              <w:rPr>
+                <w:lang w:val="en-US"/>
+              </w:rPr>
+              <w:t xml:space="preserve">  "</w:t>
+            </w:r>
+            <w:proofErr w:type="spellStart"/>
+            <w:proofErr w:type="gramStart"/>
+            <w:r>
+              <w:rPr>
+                <w:lang w:val="en-US"/>
+              </w:rPr>
+              <w:t>locationAlias</w:t>
+            </w:r>
+            <w:proofErr w:type="spellEnd"/>
+            <w:proofErr w:type="gramEnd"/>
+            <w:r>
+              <w:rPr>
+                <w:lang w:val="en-US"/>
+              </w:rPr>
+              <w:t xml:space="preserve">": "Nepal </w:t>
+            </w:r>
+            <w:proofErr w:type="spellStart"/>
+            <w:r>
+              <w:rPr>
+                <w:lang w:val="en-US"/>
+              </w:rPr>
+              <w:t>suc</w:t>
+            </w:r>
+            <w:proofErr w:type="spellEnd"/>
+            <w:r>
+              <w:rPr>
+                <w:lang w:val="en-US"/>
+              </w:rPr>
+              <w:t>. Santiago, NL",</w:t>
+            </w:r>
+          </w:p>
+          <w:p>
+            <w:pPr>
+              <w:jc w:val="both"/>
+              <w:rPr>
+                <w:lang w:val="en-US"/>
+              </w:rPr>
+            </w:pPr>
+            <w:r>
+              <w:rPr>
+                <w:lang w:val="en-US"/>
+              </w:rPr>
+              <w:t xml:space="preserve">  "</w:t>
+            </w:r>
+            <w:proofErr w:type="spellStart"/>
+            <w:r>
+              <w:rPr>
+                <w:lang w:val="en-US"/>
+              </w:rPr>
+              <w:t>locationAddress</w:t>
+            </w:r>
+            <w:proofErr w:type="spellEnd"/>
+            <w:r>
+              <w:rPr>
+                <w:lang w:val="en-US"/>
+              </w:rPr>
+              <w:t>": "</w:t>
+            </w:r>
+            <w:proofErr w:type="spellStart"/>
+            <w:r>
+              <w:rPr>
+                <w:lang w:val="en-US"/>
+              </w:rPr>
+              <w:t>Carretera</w:t>
+            </w:r>
+            <w:proofErr w:type="spellEnd"/>
+            <w:r>
+              <w:rPr>
+                <w:lang w:val="en-US"/>
+              </w:rPr>
+              <w:t xml:space="preserve"> </w:t>
+            </w:r>
+            <w:proofErr w:type="spellStart"/>
+            <w:r>
+              <w:rPr>
+                <w:lang w:val="en-US"/>
+              </w:rPr>
+              <w:t>nacional</w:t>
+            </w:r>
+            <w:proofErr w:type="spellEnd"/>
+            <w:r>
+              <w:rPr>
+                <w:lang w:val="en-US"/>
+              </w:rPr>
+              <w:t xml:space="preserve"> #552",</w:t>
+            </w:r>
+          </w:p>
+          <w:p>
+            <w:pPr>
+              <w:jc w:val="both"/>
+              <w:rPr>
+                <w:lang w:val="en-US"/>
+              </w:rPr>
+            </w:pPr>
+            <w:r>
+              <w:rPr>
+                <w:lang w:val="en-US"/>
+              </w:rPr>
+              <w:t xml:space="preserve">  "</w:t>
+            </w:r>
+            <w:proofErr w:type="spellStart"/>
+            <w:r>
+              <w:rPr>
+                <w:lang w:val="en-US"/>
+              </w:rPr>
+              <w:t>managerStaffUserID</w:t>
+            </w:r>
+            <w:proofErr w:type="spellEnd"/>
+            <w:r>
+              <w:rPr>
+                <w:lang w:val="en-US"/>
+              </w:rPr>
+              <w:t>": "edd04908-2419-4537-872f-309cc019273e",</w:t>
+            </w:r>
+          </w:p>
+          <w:p>
+            <w:pPr>
+              <w:jc w:val="both"/>
+              <w:rPr>
+                <w:lang w:val="en-US"/>
+              </w:rPr>
+            </w:pPr>
+            <w:r>
+              <w:rPr>
+                <w:lang w:val="en-US"/>
+              </w:rPr>
+              <w:t xml:space="preserve">  "</w:t>
+            </w:r>
+            <w:proofErr w:type="spellStart"/>
+            <w:r>
+              <w:rPr>
+                <w:lang w:val="en-US"/>
+              </w:rPr>
+              <w:t>fiscalID</w:t>
+            </w:r>
+            <w:proofErr w:type="spellEnd"/>
+            <w:r>
+              <w:rPr>
+                <w:lang w:val="en-US"/>
+              </w:rPr>
+              <w:t>": "XAAAEXX01",</w:t>
+            </w:r>
+          </w:p>
+          <w:p>
+            <w:pPr>
+              <w:jc w:val="both"/>
+              <w:rPr>
+                <w:lang w:val="en-US"/>
+              </w:rPr>
+            </w:pPr>
+            <w:r>
+              <w:rPr>
+                <w:lang w:val="en-US"/>
+              </w:rPr>
+              <w:t xml:space="preserve">  "</w:t>
+            </w:r>
+            <w:proofErr w:type="spellStart"/>
+            <w:r>
+              <w:rPr>
+                <w:lang w:val="en-US"/>
+              </w:rPr>
+              <w:t>locationPhone</w:t>
+            </w:r>
+            <w:proofErr w:type="spellEnd"/>
+            <w:r>
+              <w:rPr>
+                <w:lang w:val="en-US"/>
+              </w:rPr>
+              <w:t>": "81069653",</w:t>
+            </w:r>
+          </w:p>
+          <w:p>
+            <w:pPr>
+              <w:jc w:val="both"/>
+              <w:rPr>
+                <w:lang w:val="en-US"/>
+              </w:rPr>
+            </w:pPr>
+            <w:r>
+              <w:rPr>
+                <w:lang w:val="en-US"/>
+              </w:rPr>
+              <w:t xml:space="preserve">  "</w:t>
+            </w:r>
+            <w:proofErr w:type="spellStart"/>
+            <w:r>
+              <w:rPr>
+                <w:lang w:val="en-US"/>
+              </w:rPr>
+              <w:t>locationEmail</w:t>
+            </w:r>
+            <w:proofErr w:type="spellEnd"/>
+            <w:r>
+              <w:rPr>
+                <w:lang w:val="en-US"/>
+              </w:rPr>
+              <w:t>": "nepal.sant@restaurant.com",</w:t>
+            </w:r>
+          </w:p>
+          <w:p>
+            <w:pPr>
+              <w:jc w:val="both"/>
+              <w:rPr>
+                <w:lang w:val="en-US"/>
+              </w:rPr>
+            </w:pPr>
+            <w:r>
+              <w:rPr>
+                <w:lang w:val="en-US"/>
+              </w:rPr>
+              <w:t xml:space="preserve">  "tables": [</w:t>
+            </w:r>
+          </w:p>
+          <w:p>
+            <w:pPr>
+              <w:jc w:val="both"/>
+              <w:rPr>
+                <w:lang w:val="en-US"/>
+              </w:rPr>
+            </w:pPr>
+            <w:r>
+              <w:rPr>
+                <w:lang w:val="en-US"/>
+              </w:rPr>
+              <w:t xml:space="preserve">    {</w:t>
+            </w:r>
+          </w:p>
+          <w:p>
+            <w:pPr>
+              <w:jc w:val="both"/>
+              <w:rPr>
+                <w:lang w:val="en-US"/>
+              </w:rPr>
+            </w:pPr>
+            <w:r>
+              <w:rPr>
+                <w:lang w:val="en-US"/>
+              </w:rPr>
+              <w:t xml:space="preserve">      "</w:t>
+            </w:r>
+            <w:proofErr w:type="spellStart"/>
+            <w:r>
+              <w:rPr>
+                <w:lang w:val="en-US"/>
+              </w:rPr>
+              <w:t>tableNumber</w:t>
+            </w:r>
+            <w:proofErr w:type="spellEnd"/>
+            <w:r>
+              <w:rPr>
+                <w:lang w:val="en-US"/>
+              </w:rPr>
+              <w:t>": "1A",</w:t>
+            </w:r>
+          </w:p>
+          <w:p>
+            <w:pPr>
+              <w:jc w:val="both"/>
+              <w:rPr>
+                <w:lang w:val="en-US"/>
+              </w:rPr>
+            </w:pPr>
+            <w:r>
+              <w:rPr>
+                <w:lang w:val="en-US"/>
+              </w:rPr>
+              <w:t xml:space="preserve">      "</w:t>
+            </w:r>
+            <w:proofErr w:type="spellStart"/>
+            <w:r>
+              <w:rPr>
+                <w:lang w:val="en-US"/>
+              </w:rPr>
+              <w:t>tableCapacity</w:t>
+            </w:r>
+            <w:proofErr w:type="spellEnd"/>
+            <w:r>
+              <w:rPr>
+                <w:lang w:val="en-US"/>
+              </w:rPr>
+              <w:t>": 2,</w:t>
+            </w:r>
+          </w:p>
+          <w:p>
+            <w:pPr>
+              <w:jc w:val="both"/>
+              <w:rPr>
+                <w:lang w:val="en-US"/>
+              </w:rPr>
+            </w:pPr>
+            <w:r>
+              <w:rPr>
+                <w:lang w:val="en-US"/>
+              </w:rPr>
+              <w:t xml:space="preserve">      "</w:t>
+            </w:r>
+            <w:proofErr w:type="spellStart"/>
+            <w:r>
+              <w:rPr>
+                <w:lang w:val="en-US"/>
+              </w:rPr>
+              <w:t>restaurantLocationId</w:t>
+            </w:r>
+            <w:proofErr w:type="spellEnd"/>
+            <w:r>
+              <w:rPr>
+                <w:lang w:val="en-US"/>
+              </w:rPr>
+              <w:t>": null</w:t>
+            </w:r>
+          </w:p>
+          <w:p>
+            <w:pPr>
+              <w:jc w:val="both"/>
+              <w:rPr>
+                <w:lang w:val="en-US"/>
+              </w:rPr>
+            </w:pPr>
+            <w:r>
+              <w:rPr>
+                <w:lang w:val="en-US"/>
+              </w:rPr>
+              <w:t xml:space="preserve">    },</w:t>
+            </w:r>
+          </w:p>
+          <w:p>
+            <w:pPr>
+              <w:jc w:val="both"/>
+              <w:rPr>
+                <w:lang w:val="en-US"/>
+              </w:rPr>
+            </w:pPr>
+            <w:r>
+              <w:rPr>
+                <w:lang w:val="en-US"/>
+              </w:rPr>
+              <w:t xml:space="preserve">      {</w:t>
+            </w:r>
+          </w:p>
+          <w:p>
+            <w:pPr>
+              <w:jc w:val="both"/>
+              <w:rPr>
+                <w:lang w:val="en-US"/>
+              </w:rPr>
+            </w:pPr>
+            <w:r>
+              <w:rPr>
+                <w:lang w:val="en-US"/>
+              </w:rPr>
+              <w:t xml:space="preserve">      "</w:t>
+            </w:r>
+            <w:proofErr w:type="spellStart"/>
+            <w:r>
+              <w:rPr>
+                <w:lang w:val="en-US"/>
+              </w:rPr>
+              <w:t>tableNumber</w:t>
+            </w:r>
+            <w:proofErr w:type="spellEnd"/>
+            <w:r>
+              <w:rPr>
+                <w:lang w:val="en-US"/>
+              </w:rPr>
+              <w:t>": "2A",</w:t>
+            </w:r>
+          </w:p>
+          <w:p>
+            <w:pPr>
+              <w:jc w:val="both"/>
+              <w:rPr>
+                <w:lang w:val="en-US"/>
+              </w:rPr>
+            </w:pPr>
+            <w:r>
+              <w:rPr>
+                <w:lang w:val="en-US"/>
+              </w:rPr>
+              <w:t xml:space="preserve">      "</w:t>
+            </w:r>
+            <w:proofErr w:type="spellStart"/>
+            <w:r>
+              <w:rPr>
+                <w:lang w:val="en-US"/>
+              </w:rPr>
+              <w:t>tableCapacity</w:t>
+            </w:r>
+            <w:proofErr w:type="spellEnd"/>
+            <w:r>
+              <w:rPr>
+                <w:lang w:val="en-US"/>
+              </w:rPr>
+              <w:t>": 4,</w:t>
+            </w:r>
+          </w:p>
+          <w:p>
+            <w:pPr>
+              <w:jc w:val="both"/>
+              <w:rPr>
+                <w:lang w:val="en-US"/>
+              </w:rPr>
+            </w:pPr>
+            <w:r>
+              <w:rPr>
+                <w:lang w:val="en-US"/>
+              </w:rPr>
+              <w:t xml:space="preserve">      "</w:t>
+            </w:r>
+            <w:proofErr w:type="spellStart"/>
+            <w:r>
+              <w:rPr>
+                <w:lang w:val="en-US"/>
+              </w:rPr>
+              <w:t>restaurantLocationId</w:t>
+            </w:r>
+            <w:proofErr w:type="spellEnd"/>
+            <w:r>
+              <w:rPr>
+                <w:lang w:val="en-US"/>
+              </w:rPr>
+              <w:t>": null</w:t>
+            </w:r>
+          </w:p>
+          <w:p>
+            <w:pPr>
+              <w:jc w:val="both"/>
+              <w:rPr>
+                <w:lang w:val="en-US"/>
+              </w:rPr>
+            </w:pPr>
+            <w:r>
+              <w:rPr>
+                <w:lang w:val="en-US"/>
+              </w:rPr>
+              <w:t xml:space="preserve">    },</w:t>
+            </w:r>
+          </w:p>
+          <w:p>
+            <w:pPr>
+              <w:jc w:val="both"/>
+              <w:rPr>
+                <w:lang w:val="en-US"/>
+              </w:rPr>
+            </w:pPr>
+            <w:r>
+              <w:rPr>
+                <w:lang w:val="en-US"/>
+              </w:rPr>
+              <w:t xml:space="preserve">     {</w:t>
+            </w:r>
+          </w:p>
+          <w:p>
+            <w:pPr>
+              <w:jc w:val="both"/>
+              <w:rPr>
+                <w:lang w:val="en-US"/>
+              </w:rPr>
+            </w:pPr>
+            <w:r>
+              <w:rPr>
+                <w:lang w:val="en-US"/>
+              </w:rPr>
+              <w:t xml:space="preserve">      "</w:t>
+            </w:r>
+            <w:proofErr w:type="spellStart"/>
+            <w:r>
+              <w:rPr>
+                <w:lang w:val="en-US"/>
+              </w:rPr>
+              <w:t>tableNumber</w:t>
+            </w:r>
+            <w:proofErr w:type="spellEnd"/>
+            <w:r>
+              <w:rPr>
+                <w:lang w:val="en-US"/>
+              </w:rPr>
+              <w:t>": "3A",</w:t>
+            </w:r>
+          </w:p>
+          <w:p>
+            <w:pPr>
+              <w:jc w:val="both"/>
+              <w:rPr>
+                <w:lang w:val="en-US"/>
+              </w:rPr>
+            </w:pPr>
+            <w:r>
+              <w:rPr>
+                <w:lang w:val="en-US"/>
+              </w:rPr>
+              <w:t xml:space="preserve">      "</w:t>
+            </w:r>
+            <w:proofErr w:type="spellStart"/>
+            <w:r>
+              <w:rPr>
+                <w:lang w:val="en-US"/>
+              </w:rPr>
+              <w:t>tableCapacity</w:t>
+            </w:r>
+            <w:proofErr w:type="spellEnd"/>
+            <w:r>
+              <w:rPr>
+                <w:lang w:val="en-US"/>
+              </w:rPr>
+              <w:t>": 4,</w:t>
+            </w:r>
+          </w:p>
+          <w:p>
+            <w:pPr>
+              <w:jc w:val="both"/>
+              <w:rPr>
+                <w:lang w:val="en-US"/>
+              </w:rPr>
+            </w:pPr>
+            <w:r>
+              <w:rPr>
+                <w:lang w:val="en-US"/>
+              </w:rPr>
+              <w:t xml:space="preserve">      "</w:t>
+            </w:r>
+            <w:proofErr w:type="spellStart"/>
+            <w:r>
+              <w:rPr>
+                <w:lang w:val="en-US"/>
+              </w:rPr>
+              <w:t>restaurantLocationId</w:t>
+            </w:r>
+            <w:proofErr w:type="spellEnd"/>
+            <w:r>
+              <w:rPr>
+                <w:lang w:val="en-US"/>
+              </w:rPr>
+              <w:t>": null</w:t>
+            </w:r>
+          </w:p>
+          <w:p>
+            <w:pPr>
+              <w:jc w:val="both"/>
+              <w:rPr>
+                <w:lang w:val="en-US"/>
+              </w:rPr>
+            </w:pPr>
+            <w:r>
+              <w:rPr>
+                <w:lang w:val="en-US"/>
+              </w:rPr>
+              <w:t xml:space="preserve">    }</w:t>
+            </w:r>
+          </w:p>
+          <w:p>
+            <w:pPr>
+              <w:jc w:val="both"/>
+              <w:rPr>
+                <w:lang w:val="en-US"/>
+              </w:rPr>
+            </w:pPr>
+            <w:r>
+              <w:rPr>
+                <w:lang w:val="en-US"/>
+              </w:rPr>
+              <w:t xml:space="preserve">  ]</w:t>
+            </w:r>
+          </w:p>
+          <w:p>
+            <w:pPr>
+              <w:jc w:val="both"/>
+              <w:rPr>
+                <w:lang w:val="en-US"/>
+              </w:rPr>
+            </w:pPr>
+            <w:r>
+              <w:rPr>
+                <w:lang w:val="en-US"/>
+              </w:rPr>
+              <w:t>}</w:t>
+            </w:r>
+          </w:p>
+        </w:tc>
+      </w:tr>
+      <w:tr>
+        <w:tc>
+          <w:tcPr>
+            <w:tcW w:w="1838" w:type="dxa"/>
+          </w:tcPr>
+          <w:p>
+            <w:pPr>
+              <w:jc w:val="both"/>
+              <w:rPr>
+                <w:lang w:val="en-US"/>
+              </w:rPr>
+            </w:pPr>
+            <w:r>
+              <w:rPr>
+                <w:lang w:val="en-US"/>
+              </w:rPr>
+              <w:t>Response</w:t>
+            </w:r>
+          </w:p>
+        </w:tc>
+        <w:tc>
+          <w:tcPr>
+            <w:tcW w:w="7938" w:type="dxa"/>
+          </w:tcPr>
+          <w:p>
+            <w:pPr>
+              <w:jc w:val="both"/>
+              <w:rPr>
+                <w:lang w:val="en-US"/>
+              </w:rPr>
+            </w:pPr>
+            <w:r>
+              <w:rPr>
+                <w:lang w:val="en-US"/>
+              </w:rPr>
+              <w:t>{</w:t>
+            </w:r>
+          </w:p>
+          <w:p>
+            <w:pPr>
+              <w:jc w:val="both"/>
+              <w:rPr>
+                <w:lang w:val="en-US"/>
+              </w:rPr>
+            </w:pPr>
+            <w:r>
+              <w:rPr>
+                <w:lang w:val="en-US"/>
+              </w:rPr>
+              <w:t xml:space="preserve">    "</w:t>
+            </w:r>
+            <w:proofErr w:type="spellStart"/>
+            <w:r>
+              <w:rPr>
+                <w:lang w:val="en-US"/>
+              </w:rPr>
+              <w:t>locationID</w:t>
+            </w:r>
+            <w:proofErr w:type="spellEnd"/>
+            <w:r>
+              <w:rPr>
+                <w:lang w:val="en-US"/>
+              </w:rPr>
+              <w:t>": "80869b9c-6abf-4bfb-8a45-87862e5c0bfb",</w:t>
+            </w:r>
+          </w:p>
+          <w:p>
+            <w:pPr>
+              <w:jc w:val="both"/>
+              <w:rPr>
+                <w:lang w:val="en-US"/>
+              </w:rPr>
+            </w:pPr>
+            <w:r>
+              <w:rPr>
+                <w:lang w:val="en-US"/>
+              </w:rPr>
+              <w:t xml:space="preserve">    "</w:t>
+            </w:r>
+            <w:proofErr w:type="spellStart"/>
+            <w:proofErr w:type="gramStart"/>
+            <w:r>
+              <w:rPr>
+                <w:lang w:val="en-US"/>
+              </w:rPr>
+              <w:t>locationName</w:t>
+            </w:r>
+            <w:proofErr w:type="spellEnd"/>
+            <w:proofErr w:type="gramEnd"/>
+            <w:r>
+              <w:rPr>
+                <w:lang w:val="en-US"/>
+              </w:rPr>
+              <w:t xml:space="preserve">": "Nepal </w:t>
+            </w:r>
+            <w:proofErr w:type="spellStart"/>
+            <w:r>
+              <w:rPr>
+                <w:lang w:val="en-US"/>
+              </w:rPr>
+              <w:t>suc</w:t>
+            </w:r>
+            <w:proofErr w:type="spellEnd"/>
+            <w:r>
+              <w:rPr>
+                <w:lang w:val="en-US"/>
+              </w:rPr>
+              <w:t>. Santiago, NL"</w:t>
+            </w:r>
+          </w:p>
+          <w:p>
+            <w:pPr>
+              <w:jc w:val="both"/>
+              <w:rPr>
+                <w:lang w:val="en-US"/>
+              </w:rPr>
+            </w:pPr>
+            <w:r>
+              <w:t>}</w:t>
+            </w:r>
+          </w:p>
+        </w:tc>
+      </w:tr>
+    </w:tbl>
+    <w:p>
+      <w:pPr>
+        <w:pStyle w:val="Prrafodelista"/>
+        <w:numPr>
+          <w:ilvl w:val="0"/>
+          <w:numId w:val="3"/>
+        </w:numPr>
+        <w:rPr>
+          <w:lang w:val="en-US"/>
+        </w:rPr>
+      </w:pPr>
+    </w:p>
+    <w:p>
+      <w:pPr>
+        <w:rPr>
+          <w:lang w:val="en-US"/>
+        </w:rPr>
+      </w:pPr>
+    </w:p>
+    <w:p>
+      <w:pPr>
+        <w:rPr>
+          <w:lang w:val="en-US"/>
+        </w:rPr>
+      </w:pPr>
     </w:p>
     <w:sectPr>
       <w:pgSz w:w="12240" w:h="15840"/>

</xml_diff>